<commit_message>
Should be the final version
</commit_message>
<xml_diff>
--- a/Week 4 Coding Assignment.docx
+++ b/Week 4 Coding Assignment.docx
@@ -384,30 +384,14 @@
         <w:rPr>
           <w:szCs w:val="24"/>
         </w:rPr>
-        <w:t xml:space="preserve">Create an instance of an </w:t>
-      </w:r>
-      <w:proofErr w:type="spellStart"/>
-      <w:r>
-        <w:rPr>
-          <w:szCs w:val="24"/>
-        </w:rPr>
-        <w:t>ArrayList</w:t>
-      </w:r>
-      <w:proofErr w:type="spellEnd"/>
-      <w:r>
-        <w:rPr>
-          <w:szCs w:val="24"/>
-        </w:rPr>
-        <w:t xml:space="preserve"> of String called </w:t>
-      </w:r>
-      <w:proofErr w:type="spellStart"/>
-      <w:r>
-        <w:rPr>
-          <w:szCs w:val="24"/>
-        </w:rPr>
-        <w:t>employeeNames</w:t>
-      </w:r>
-      <w:proofErr w:type="spellEnd"/>
+        <w:t>Create an instance of an ArrayList</w:t>
+      </w:r>
+      <w:r>
+        <w:rPr>
+          <w:szCs w:val="24"/>
+        </w:rPr>
+        <w:t xml:space="preserve"> of String called employeeNames</w:t>
+      </w:r>
     </w:p>
     <w:p>
       <w:pPr>
@@ -466,16 +450,8 @@
         <w:rPr>
           <w:szCs w:val="24"/>
         </w:rPr>
-        <w:t xml:space="preserve">of Integer, String called </w:t>
-      </w:r>
-      <w:proofErr w:type="spellStart"/>
-      <w:r>
-        <w:rPr>
-          <w:szCs w:val="24"/>
-        </w:rPr>
-        <w:t>employeeMap</w:t>
-      </w:r>
-      <w:proofErr w:type="spellEnd"/>
+        <w:t>of Integer, String called employeeMap</w:t>
+      </w:r>
     </w:p>
     <w:p>
       <w:pPr>
@@ -516,21 +492,7 @@
         <w:rPr>
           <w:szCs w:val="24"/>
         </w:rPr>
-        <w:t xml:space="preserve">the </w:t>
-      </w:r>
-      <w:proofErr w:type="spellStart"/>
-      <w:r>
-        <w:rPr>
-          <w:szCs w:val="24"/>
-        </w:rPr>
-        <w:t>employeeNames</w:t>
-      </w:r>
-      <w:proofErr w:type="spellEnd"/>
-      <w:r>
-        <w:rPr>
-          <w:szCs w:val="24"/>
-        </w:rPr>
-        <w:t xml:space="preserve"> and ids (make sure both collections have the same number of entries)</w:t>
+        <w:t>the employeeNames and ids (make sure both collections have the same number of entries)</w:t>
       </w:r>
       <w:r>
         <w:rPr>
@@ -561,23 +523,7 @@
           <w:b/>
           <w:szCs w:val="24"/>
         </w:rPr>
-        <w:t xml:space="preserve">int </w:t>
-      </w:r>
-      <w:proofErr w:type="spellStart"/>
-      <w:r>
-        <w:rPr>
-          <w:b/>
-          <w:szCs w:val="24"/>
-        </w:rPr>
-        <w:t>i</w:t>
-      </w:r>
-      <w:proofErr w:type="spellEnd"/>
-      <w:r>
-        <w:rPr>
-          <w:b/>
-          <w:szCs w:val="24"/>
-        </w:rPr>
-        <w:t xml:space="preserve"> = 0;</w:t>
+        <w:t>int i = 0;</w:t>
       </w:r>
       <w:r>
         <w:rPr>
@@ -597,128 +543,31 @@
         </w:rPr>
         <w:t xml:space="preserve">ids using an enhanced for loop. Inside the enhanced for loop use </w:t>
       </w:r>
-      <w:proofErr w:type="spellStart"/>
-      <w:proofErr w:type="gramStart"/>
-      <w:r>
-        <w:rPr>
-          <w:b/>
-          <w:szCs w:val="24"/>
-        </w:rPr>
-        <w:t>employeeMap.put</w:t>
-      </w:r>
-      <w:proofErr w:type="spellEnd"/>
-      <w:r>
-        <w:rPr>
-          <w:b/>
-          <w:szCs w:val="24"/>
-        </w:rPr>
-        <w:t>(</w:t>
-      </w:r>
-      <w:proofErr w:type="gramEnd"/>
-      <w:r>
-        <w:rPr>
-          <w:b/>
-          <w:szCs w:val="24"/>
-        </w:rPr>
-        <w:t>)</w:t>
-      </w:r>
-      <w:r>
-        <w:rPr>
-          <w:szCs w:val="24"/>
-        </w:rPr>
-        <w:t xml:space="preserve"> to add a new entry to the map. The entry should consist of a key that is the id in the enhanced loop’s current iteration, and a value that is the </w:t>
-      </w:r>
-      <w:proofErr w:type="spellStart"/>
-      <w:r>
-        <w:rPr>
-          <w:szCs w:val="24"/>
-        </w:rPr>
-        <w:t>employeeName</w:t>
-      </w:r>
-      <w:proofErr w:type="spellEnd"/>
-      <w:r>
-        <w:rPr>
-          <w:szCs w:val="24"/>
-        </w:rPr>
-        <w:t xml:space="preserve"> at position </w:t>
-      </w:r>
-      <w:proofErr w:type="spellStart"/>
-      <w:r>
-        <w:rPr>
-          <w:b/>
-          <w:szCs w:val="24"/>
-        </w:rPr>
-        <w:t>i</w:t>
-      </w:r>
-      <w:proofErr w:type="spellEnd"/>
-      <w:r>
-        <w:rPr>
-          <w:b/>
-          <w:szCs w:val="24"/>
-        </w:rPr>
-        <w:t xml:space="preserve"> </w:t>
-      </w:r>
-      <w:r>
-        <w:rPr>
-          <w:szCs w:val="24"/>
-        </w:rPr>
-        <w:t xml:space="preserve">of the </w:t>
-      </w:r>
-      <w:proofErr w:type="spellStart"/>
-      <w:r>
-        <w:rPr>
-          <w:szCs w:val="24"/>
-        </w:rPr>
-        <w:t>employeeNames</w:t>
-      </w:r>
-      <w:proofErr w:type="spellEnd"/>
-      <w:r>
-        <w:rPr>
-          <w:szCs w:val="24"/>
-        </w:rPr>
-        <w:t xml:space="preserve"> </w:t>
-      </w:r>
-      <w:proofErr w:type="spellStart"/>
-      <w:r>
-        <w:rPr>
-          <w:szCs w:val="24"/>
-        </w:rPr>
-        <w:t>ArrayList</w:t>
-      </w:r>
-      <w:proofErr w:type="spellEnd"/>
-      <w:r>
-        <w:rPr>
-          <w:szCs w:val="24"/>
-        </w:rPr>
-        <w:t xml:space="preserve">. Increment </w:t>
-      </w:r>
-      <w:proofErr w:type="spellStart"/>
-      <w:r>
-        <w:rPr>
-          <w:szCs w:val="24"/>
-        </w:rPr>
-        <w:t>i</w:t>
-      </w:r>
-      <w:proofErr w:type="spellEnd"/>
-      <w:r>
-        <w:rPr>
-          <w:szCs w:val="24"/>
-        </w:rPr>
-        <w:t xml:space="preserve"> so that each iteration grabs the next element in the </w:t>
-      </w:r>
-      <w:proofErr w:type="spellStart"/>
-      <w:r>
-        <w:rPr>
-          <w:szCs w:val="24"/>
-        </w:rPr>
-        <w:t>ArrayList</w:t>
-      </w:r>
-      <w:proofErr w:type="spellEnd"/>
-      <w:r>
-        <w:rPr>
-          <w:szCs w:val="24"/>
-        </w:rPr>
-        <w:t>.</w:t>
+      <w:r>
+        <w:rPr>
+          <w:b/>
+          <w:szCs w:val="24"/>
+        </w:rPr>
+        <w:t>employeeMap.put()</w:t>
+      </w:r>
+      <w:r>
+        <w:rPr>
+          <w:szCs w:val="24"/>
+        </w:rPr>
+        <w:t xml:space="preserve"> to add a new entry to the map. The entry should consist of a key that is the id in the enhanced loop’s current iteration, and a value that is the employeeName at position </w:t>
+      </w:r>
+      <w:r>
+        <w:rPr>
+          <w:b/>
+          <w:szCs w:val="24"/>
+        </w:rPr>
+        <w:t xml:space="preserve">i </w:t>
+      </w:r>
+      <w:r>
+        <w:rPr>
+          <w:szCs w:val="24"/>
+        </w:rPr>
+        <w:t>of the employeeNames ArrayList. Increment i so that each iteration grabs the next element in the ArrayList.</w:t>
       </w:r>
     </w:p>
     <w:p>
@@ -736,37 +585,14 @@
         <w:rPr>
           <w:szCs w:val="24"/>
         </w:rPr>
-        <w:t xml:space="preserve">Once the </w:t>
-      </w:r>
-      <w:proofErr w:type="spellStart"/>
-      <w:r>
-        <w:rPr>
-          <w:szCs w:val="24"/>
-        </w:rPr>
-        <w:t>employeeMap</w:t>
-      </w:r>
-      <w:proofErr w:type="spellEnd"/>
-      <w:r>
-        <w:rPr>
-          <w:szCs w:val="24"/>
-        </w:rPr>
-        <w:t xml:space="preserve"> is fully populated, use another enhanced for loop to iterate over the </w:t>
-      </w:r>
-      <w:proofErr w:type="spellStart"/>
-      <w:r>
-        <w:rPr>
-          <w:b/>
-          <w:szCs w:val="24"/>
-        </w:rPr>
-        <w:t>employeeMap.keySet</w:t>
-      </w:r>
-      <w:proofErr w:type="spellEnd"/>
-      <w:r>
-        <w:rPr>
-          <w:b/>
-          <w:szCs w:val="24"/>
-        </w:rPr>
-        <w:t>()</w:t>
+        <w:t xml:space="preserve">Once the employeeMap is fully populated, use another enhanced for loop to iterate over the </w:t>
+      </w:r>
+      <w:r>
+        <w:rPr>
+          <w:b/>
+          <w:szCs w:val="24"/>
+        </w:rPr>
+        <w:t>employeeMap.keySet()</w:t>
       </w:r>
       <w:r>
         <w:rPr>
@@ -790,21 +616,7 @@
         <w:rPr>
           <w:szCs w:val="24"/>
         </w:rPr>
-        <w:t xml:space="preserve">Create a StringBuilder called </w:t>
-      </w:r>
-      <w:proofErr w:type="spellStart"/>
-      <w:r>
-        <w:rPr>
-          <w:szCs w:val="24"/>
-        </w:rPr>
-        <w:t>idsBuilder</w:t>
-      </w:r>
-      <w:proofErr w:type="spellEnd"/>
-      <w:r>
-        <w:rPr>
-          <w:szCs w:val="24"/>
-        </w:rPr>
-        <w:t>.</w:t>
+        <w:t>Create a StringBuilder called idsBuilder.</w:t>
       </w:r>
     </w:p>
     <w:p>
@@ -822,35 +634,7 @@
         <w:rPr>
           <w:szCs w:val="24"/>
         </w:rPr>
-        <w:t>Iterate over the ids HashSet and append each id, followed by a dash “</w:t>
-      </w:r>
-      <w:proofErr w:type="gramStart"/>
-      <w:r>
-        <w:rPr>
-          <w:szCs w:val="24"/>
-        </w:rPr>
-        <w:t>-“ to</w:t>
-      </w:r>
-      <w:proofErr w:type="gramEnd"/>
-      <w:r>
-        <w:rPr>
-          <w:szCs w:val="24"/>
-        </w:rPr>
-        <w:t xml:space="preserve"> </w:t>
-      </w:r>
-      <w:proofErr w:type="spellStart"/>
-      <w:r>
-        <w:rPr>
-          <w:szCs w:val="24"/>
-        </w:rPr>
-        <w:t>idsBuilder</w:t>
-      </w:r>
-      <w:proofErr w:type="spellEnd"/>
-      <w:r>
-        <w:rPr>
-          <w:szCs w:val="24"/>
-        </w:rPr>
-        <w:t>.</w:t>
+        <w:t>Iterate over the ids HashSet and append each id, followed by a dash “-“ to idsBuilder.</w:t>
       </w:r>
     </w:p>
     <w:p>
@@ -870,21 +654,12 @@
         </w:rPr>
         <w:t xml:space="preserve">Print the result of </w:t>
       </w:r>
-      <w:proofErr w:type="spellStart"/>
-      <w:r>
-        <w:rPr>
-          <w:b/>
-          <w:szCs w:val="24"/>
-        </w:rPr>
-        <w:t>idsBuilder.toString</w:t>
-      </w:r>
-      <w:proofErr w:type="spellEnd"/>
-      <w:r>
-        <w:rPr>
-          <w:b/>
-          <w:szCs w:val="24"/>
-        </w:rPr>
-        <w:t>()</w:t>
+      <w:r>
+        <w:rPr>
+          <w:b/>
+          <w:szCs w:val="24"/>
+        </w:rPr>
+        <w:t>idsBuilder.toString()</w:t>
       </w:r>
       <w:r>
         <w:rPr>
@@ -909,21 +684,7 @@
           <w:szCs w:val="24"/>
         </w:rPr>
         <w:lastRenderedPageBreak/>
-        <w:t xml:space="preserve">Create another StringBuilder called </w:t>
-      </w:r>
-      <w:proofErr w:type="spellStart"/>
-      <w:r>
-        <w:rPr>
-          <w:szCs w:val="24"/>
-        </w:rPr>
-        <w:t>namesBuilder</w:t>
-      </w:r>
-      <w:proofErr w:type="spellEnd"/>
-      <w:r>
-        <w:rPr>
-          <w:szCs w:val="24"/>
-        </w:rPr>
-        <w:t>.</w:t>
+        <w:t>Create another StringBuilder called namesBuilder.</w:t>
       </w:r>
     </w:p>
     <w:p>
@@ -941,63 +702,7 @@
         <w:rPr>
           <w:szCs w:val="24"/>
         </w:rPr>
-        <w:t xml:space="preserve">Iterate over the </w:t>
-      </w:r>
-      <w:proofErr w:type="spellStart"/>
-      <w:r>
-        <w:rPr>
-          <w:szCs w:val="24"/>
-        </w:rPr>
-        <w:t>employeeNames</w:t>
-      </w:r>
-      <w:proofErr w:type="spellEnd"/>
-      <w:r>
-        <w:rPr>
-          <w:szCs w:val="24"/>
-        </w:rPr>
-        <w:t xml:space="preserve"> </w:t>
-      </w:r>
-      <w:proofErr w:type="spellStart"/>
-      <w:r>
-        <w:rPr>
-          <w:szCs w:val="24"/>
-        </w:rPr>
-        <w:t>ArrayList</w:t>
-      </w:r>
-      <w:proofErr w:type="spellEnd"/>
-      <w:r>
-        <w:rPr>
-          <w:szCs w:val="24"/>
-        </w:rPr>
-        <w:t xml:space="preserve"> and append each name, followed by a space </w:t>
-      </w:r>
-      <w:proofErr w:type="gramStart"/>
-      <w:r>
-        <w:rPr>
-          <w:szCs w:val="24"/>
-        </w:rPr>
-        <w:t>“ “</w:t>
-      </w:r>
-      <w:proofErr w:type="gramEnd"/>
-      <w:r>
-        <w:rPr>
-          <w:szCs w:val="24"/>
-        </w:rPr>
-        <w:t xml:space="preserve"> to the </w:t>
-      </w:r>
-      <w:proofErr w:type="spellStart"/>
-      <w:r>
-        <w:rPr>
-          <w:szCs w:val="24"/>
-        </w:rPr>
-        <w:t>namesBuilder</w:t>
-      </w:r>
-      <w:proofErr w:type="spellEnd"/>
-      <w:r>
-        <w:rPr>
-          <w:szCs w:val="24"/>
-        </w:rPr>
-        <w:t>.</w:t>
+        <w:t>Iterate over the employeeNames ArrayList and append each name, followed by a space “ “ to the namesBuilder.</w:t>
       </w:r>
     </w:p>
     <w:p>
@@ -1017,21 +722,12 @@
         </w:rPr>
         <w:t xml:space="preserve">Print the result of </w:t>
       </w:r>
-      <w:proofErr w:type="spellStart"/>
-      <w:r>
-        <w:rPr>
-          <w:b/>
-          <w:szCs w:val="24"/>
-        </w:rPr>
-        <w:t>namesBuilder.toString</w:t>
-      </w:r>
-      <w:proofErr w:type="spellEnd"/>
-      <w:r>
-        <w:rPr>
-          <w:b/>
-          <w:szCs w:val="24"/>
-        </w:rPr>
-        <w:t>()</w:t>
+      <w:r>
+        <w:rPr>
+          <w:b/>
+          <w:szCs w:val="24"/>
+        </w:rPr>
+        <w:t>namesBuilder.toString()</w:t>
       </w:r>
       <w:r>
         <w:rPr>
@@ -1075,6 +771,64 @@
           <w:b/>
           <w:szCs w:val="24"/>
         </w:rPr>
+        <w:lastRenderedPageBreak/>
+        <w:drawing>
+          <wp:inline distT="0" distB="0" distL="0" distR="0" wp14:anchorId="2AA6E4EA" wp14:editId="5FA8B747">
+            <wp:extent cx="5801360" cy="8229600"/>
+            <wp:effectExtent l="0" t="0" r="8890" b="0"/>
+            <wp:docPr id="2" name="Picture 2"/>
+            <wp:cNvGraphicFramePr>
+              <a:graphicFrameLocks xmlns:a="http://schemas.openxmlformats.org/drawingml/2006/main" noChangeAspect="1"/>
+            </wp:cNvGraphicFramePr>
+            <a:graphic xmlns:a="http://schemas.openxmlformats.org/drawingml/2006/main">
+              <a:graphicData uri="http://schemas.openxmlformats.org/drawingml/2006/picture">
+                <pic:pic xmlns:pic="http://schemas.openxmlformats.org/drawingml/2006/picture">
+                  <pic:nvPicPr>
+                    <pic:cNvPr id="1" name=""/>
+                    <pic:cNvPicPr/>
+                  </pic:nvPicPr>
+                  <pic:blipFill>
+                    <a:blip r:embed="rId7"/>
+                    <a:stretch>
+                      <a:fillRect/>
+                    </a:stretch>
+                  </pic:blipFill>
+                  <pic:spPr>
+                    <a:xfrm>
+                      <a:off x="0" y="0"/>
+                      <a:ext cx="5801360" cy="8229600"/>
+                    </a:xfrm>
+                    <a:prstGeom prst="rect">
+                      <a:avLst/>
+                    </a:prstGeom>
+                  </pic:spPr>
+                </pic:pic>
+              </a:graphicData>
+            </a:graphic>
+          </wp:inline>
+        </w:drawing>
+      </w:r>
+    </w:p>
+    <w:p>
+      <w:pPr>
+        <w:rPr>
+          <w:b/>
+          <w:szCs w:val="24"/>
+        </w:rPr>
+      </w:pPr>
+    </w:p>
+    <w:p>
+      <w:pPr>
+        <w:rPr>
+          <w:b/>
+          <w:szCs w:val="24"/>
+        </w:rPr>
+      </w:pPr>
+      <w:r>
+        <w:rPr>
+          <w:b/>
+          <w:szCs w:val="24"/>
+        </w:rPr>
         <w:t>Screenshots of Running Application:</w:t>
       </w:r>
     </w:p>
@@ -1098,16 +852,97 @@
           <w:b/>
           <w:szCs w:val="24"/>
         </w:rPr>
+        <w:drawing>
+          <wp:inline distT="0" distB="0" distL="0" distR="0" wp14:anchorId="5A5A03D5" wp14:editId="4A51E5F5">
+            <wp:extent cx="5926946" cy="1219693"/>
+            <wp:effectExtent l="0" t="0" r="0" b="0"/>
+            <wp:docPr id="1" name="Picture 1"/>
+            <wp:cNvGraphicFramePr>
+              <a:graphicFrameLocks xmlns:a="http://schemas.openxmlformats.org/drawingml/2006/main" noChangeAspect="1"/>
+            </wp:cNvGraphicFramePr>
+            <a:graphic xmlns:a="http://schemas.openxmlformats.org/drawingml/2006/main">
+              <a:graphicData uri="http://schemas.openxmlformats.org/drawingml/2006/picture">
+                <pic:pic xmlns:pic="http://schemas.openxmlformats.org/drawingml/2006/picture">
+                  <pic:nvPicPr>
+                    <pic:cNvPr id="1" name=""/>
+                    <pic:cNvPicPr/>
+                  </pic:nvPicPr>
+                  <pic:blipFill>
+                    <a:blip r:embed="rId8"/>
+                    <a:stretch>
+                      <a:fillRect/>
+                    </a:stretch>
+                  </pic:blipFill>
+                  <pic:spPr>
+                    <a:xfrm>
+                      <a:off x="0" y="0"/>
+                      <a:ext cx="5926946" cy="1219693"/>
+                    </a:xfrm>
+                    <a:prstGeom prst="rect">
+                      <a:avLst/>
+                    </a:prstGeom>
+                  </pic:spPr>
+                </pic:pic>
+              </a:graphicData>
+            </a:graphic>
+          </wp:inline>
+        </w:drawing>
+      </w:r>
+    </w:p>
+    <w:p>
+      <w:pPr>
+        <w:rPr>
+          <w:b/>
+          <w:szCs w:val="24"/>
+        </w:rPr>
+      </w:pPr>
+    </w:p>
+    <w:p>
+      <w:pPr>
+        <w:rPr>
+          <w:bCs/>
+          <w:szCs w:val="24"/>
+        </w:rPr>
+      </w:pPr>
+      <w:r>
+        <w:rPr>
+          <w:b/>
+          <w:szCs w:val="24"/>
+        </w:rPr>
         <w:t>URL to GitHub Repository:</w:t>
       </w:r>
+      <w:r>
+        <w:rPr>
+          <w:b/>
+          <w:szCs w:val="24"/>
+        </w:rPr>
+        <w:t xml:space="preserve"> </w:t>
+      </w:r>
+      <w:hyperlink r:id="rId9" w:history="1">
+        <w:r>
+          <w:rPr>
+            <w:rStyle w:val="Hyperlink"/>
+            <w:bCs/>
+            <w:szCs w:val="24"/>
+          </w:rPr>
+          <w:t>https://github.com/jamesaiello42/Intro-to-Java-Week-4-Coding-Assignment</w:t>
+        </w:r>
+      </w:hyperlink>
+      <w:r>
+        <w:rPr>
+          <w:bCs/>
+          <w:szCs w:val="24"/>
+        </w:rPr>
+        <w:t xml:space="preserve"> </w:t>
+      </w:r>
     </w:p>
     <w:sectPr>
-      <w:headerReference w:type="even" r:id="rId7"/>
-      <w:headerReference w:type="default" r:id="rId8"/>
-      <w:footerReference w:type="even" r:id="rId9"/>
-      <w:footerReference w:type="default" r:id="rId10"/>
-      <w:headerReference w:type="first" r:id="rId11"/>
-      <w:footerReference w:type="first" r:id="rId12"/>
+      <w:headerReference w:type="even" r:id="rId10"/>
+      <w:headerReference w:type="default" r:id="rId11"/>
+      <w:footerReference w:type="even" r:id="rId12"/>
+      <w:footerReference w:type="default" r:id="rId13"/>
+      <w:headerReference w:type="first" r:id="rId14"/>
+      <w:footerReference w:type="first" r:id="rId15"/>
       <w:pgSz w:w="12240" w:h="15840"/>
       <w:pgMar w:top="1440" w:right="1440" w:bottom="1440" w:left="1440" w:header="720" w:footer="720" w:gutter="0"/>
       <w:cols w:space="720"/>
@@ -1815,6 +1650,7 @@
     <w:lsdException w:name="HTML Sample" w:semiHidden="1" w:unhideWhenUsed="1"/>
     <w:lsdException w:name="HTML Typewriter" w:semiHidden="1" w:unhideWhenUsed="1"/>
     <w:lsdException w:name="HTML Variable" w:semiHidden="1" w:unhideWhenUsed="1"/>
+    <w:lsdException w:name="Normal Table" w:semiHidden="1" w:unhideWhenUsed="1"/>
     <w:lsdException w:name="annotation subject" w:semiHidden="1" w:unhideWhenUsed="1"/>
     <w:lsdException w:name="No List" w:semiHidden="1" w:unhideWhenUsed="1"/>
     <w:lsdException w:name="Outline List 1" w:semiHidden="1" w:unhideWhenUsed="1"/>
@@ -1861,8 +1697,10 @@
     <w:lsdException w:name="Table Subtle 2" w:semiHidden="1" w:unhideWhenUsed="1"/>
     <w:lsdException w:name="Table Web 1" w:semiHidden="1" w:unhideWhenUsed="1"/>
     <w:lsdException w:name="Table Web 2" w:semiHidden="1" w:unhideWhenUsed="1"/>
+    <w:lsdException w:name="Table Web 3" w:semiHidden="1" w:unhideWhenUsed="1"/>
     <w:lsdException w:name="Balloon Text" w:semiHidden="1" w:unhideWhenUsed="1"/>
     <w:lsdException w:name="Table Grid" w:uiPriority="39"/>
+    <w:lsdException w:name="Table Theme" w:semiHidden="1" w:unhideWhenUsed="1"/>
     <w:lsdException w:name="Placeholder Text" w:semiHidden="1"/>
     <w:lsdException w:name="No Spacing" w:uiPriority="1" w:qFormat="1"/>
     <w:lsdException w:name="Light Shading" w:uiPriority="60"/>
@@ -2267,6 +2105,29 @@
       <w:contextualSpacing/>
     </w:pPr>
   </w:style>
+  <w:style w:type="character" w:styleId="Hyperlink">
+    <w:name w:val="Hyperlink"/>
+    <w:basedOn w:val="DefaultParagraphFont"/>
+    <w:uiPriority w:val="99"/>
+    <w:unhideWhenUsed/>
+    <w:rsid w:val="00821F42"/>
+    <w:rPr>
+      <w:color w:val="0563C1" w:themeColor="hyperlink"/>
+      <w:u w:val="single"/>
+    </w:rPr>
+  </w:style>
+  <w:style w:type="character" w:styleId="UnresolvedMention">
+    <w:name w:val="Unresolved Mention"/>
+    <w:basedOn w:val="DefaultParagraphFont"/>
+    <w:uiPriority w:val="99"/>
+    <w:semiHidden/>
+    <w:unhideWhenUsed/>
+    <w:rsid w:val="00821F42"/>
+    <w:rPr>
+      <w:color w:val="605E5C"/>
+      <w:shd w:val="clear" w:color="auto" w:fill="E1DFDD"/>
+    </w:rPr>
+  </w:style>
 </w:styles>
 </file>
 

</xml_diff>